<commit_message>
finally got basic map functionality
</commit_message>
<xml_diff>
--- a/notes/ideas.docx
+++ b/notes/ideas.docx
@@ -358,26 +358,6 @@
           <w:szCs w:val="28"/>
         </w:rPr>
       </w:pPr>
-    </w:p>
-    <w:p>
-      <w:pPr>
-        <w:spacing w:before="120"/>
-        <w:rPr>
-          <w:rFonts w:ascii="Helvetica Neue" w:hAnsi="Helvetica Neue"/>
-          <w:sz w:val="28"/>
-          <w:szCs w:val="28"/>
-        </w:rPr>
-      </w:pPr>
-    </w:p>
-    <w:p>
-      <w:pPr>
-        <w:spacing w:before="120"/>
-        <w:rPr>
-          <w:rFonts w:ascii="Helvetica Neue" w:hAnsi="Helvetica Neue"/>
-          <w:sz w:val="28"/>
-          <w:szCs w:val="28"/>
-        </w:rPr>
-      </w:pPr>
       <w:r>
         <w:rPr>
           <w:rFonts w:ascii="Helvetica Neue" w:hAnsi="Helvetica Neue"/>
@@ -530,7 +510,6 @@
           <w:sz w:val="28"/>
           <w:szCs w:val="28"/>
         </w:rPr>
-        <w:lastRenderedPageBreak/>
         <w:t xml:space="preserve">Some move interactivity when the brush moves – display the % change in growth in the area graph. </w:t>
       </w:r>
     </w:p>
@@ -584,27 +563,45 @@
         <w:t>Time Series with missing values</w:t>
       </w:r>
     </w:p>
-    <w:p>
-      <w:pPr>
-        <w:spacing w:before="120"/>
-        <w:rPr>
-          <w:rFonts w:ascii="Helvetica Neue" w:hAnsi="Helvetica Neue"/>
-          <w:sz w:val="28"/>
-          <w:szCs w:val="28"/>
-        </w:rPr>
-      </w:pPr>
-      <w:hyperlink r:id="rId6" w:history="1">
-        <w:r>
-          <w:rPr>
-            <w:rStyle w:val="Hyperlink"/>
-            <w:rFonts w:ascii="Helvetica Neue" w:hAnsi="Helvetica Neue"/>
-            <w:sz w:val="28"/>
-            <w:szCs w:val="28"/>
-          </w:rPr>
-          <w:t>http://bl.ocks.org/cgroll/c5e7bdb5dffb12818623</w:t>
-        </w:r>
-      </w:hyperlink>
-    </w:p>
+    <w:bookmarkStart w:id="0" w:name="_GoBack"/>
+    <w:p>
+      <w:pPr>
+        <w:spacing w:before="120"/>
+        <w:rPr>
+          <w:rFonts w:ascii="Helvetica Neue" w:hAnsi="Helvetica Neue"/>
+          <w:sz w:val="28"/>
+          <w:szCs w:val="28"/>
+        </w:rPr>
+      </w:pPr>
+      <w:r>
+        <w:fldChar w:fldCharType="begin"/>
+      </w:r>
+      <w:r>
+        <w:instrText xml:space="preserve"> HYPERLINK "http://bl.ocks.org/cgroll/c5e7bdb5dffb12818623" </w:instrText>
+      </w:r>
+      <w:r>
+        <w:fldChar w:fldCharType="separate"/>
+      </w:r>
+      <w:r>
+        <w:rPr>
+          <w:rStyle w:val="Hyperlink"/>
+          <w:rFonts w:ascii="Helvetica Neue" w:hAnsi="Helvetica Neue"/>
+          <w:sz w:val="28"/>
+          <w:szCs w:val="28"/>
+        </w:rPr>
+        <w:t>http://bl.ocks.org/cgroll/c5e7bdb5dffb12818623</w:t>
+      </w:r>
+      <w:r>
+        <w:rPr>
+          <w:rStyle w:val="Hyperlink"/>
+          <w:rFonts w:ascii="Helvetica Neue" w:hAnsi="Helvetica Neue"/>
+          <w:sz w:val="28"/>
+          <w:szCs w:val="28"/>
+        </w:rPr>
+        <w:fldChar w:fldCharType="end"/>
+      </w:r>
+    </w:p>
+    <w:bookmarkEnd w:id="0"/>
     <w:p>
       <w:pPr>
         <w:spacing w:before="120"/>
@@ -896,7 +893,7 @@
           <w:szCs w:val="28"/>
         </w:rPr>
       </w:pPr>
-      <w:hyperlink r:id="rId7" w:history="1">
+      <w:hyperlink r:id="rId6" w:history="1">
         <w:r>
           <w:rPr>
             <w:rStyle w:val="Hyperlink"/>
@@ -977,6 +974,41 @@
         <w:spacing w:before="480" w:after="480"/>
         <w:ind w:left="-300"/>
         <w:rPr>
+          <w:rStyle w:val="javascript"/>
+          <w:color w:val="000000"/>
+        </w:rPr>
+      </w:pPr>
+      <w:r>
+        <w:rPr>
+          <w:rStyle w:val="javascript"/>
+          <w:color w:val="000000"/>
+        </w:rPr>
+        <w:t xml:space="preserve">d3.queue()     .defer(d3.json, </w:t>
+      </w:r>
+      <w:r>
+        <w:rPr>
+          <w:rStyle w:val="string"/>
+          <w:color w:val="756BB1"/>
+        </w:rPr>
+        <w:t>"/mbostock/raw/4090846/us.json"</w:t>
+      </w:r>
+      <w:r>
+        <w:rPr>
+          <w:rStyle w:val="javascript"/>
+          <w:color w:val="000000"/>
+        </w:rPr>
+        <w:t xml:space="preserve">)     </w:t>
+      </w:r>
+    </w:p>
+    <w:p>
+      <w:pPr>
+        <w:pStyle w:val="HTMLPreformatted"/>
+        <w:pBdr>
+          <w:left w:val="single" w:sz="12" w:space="14" w:color="CCCCCC"/>
+        </w:pBdr>
+        <w:spacing w:before="480" w:after="480"/>
+        <w:ind w:left="-300"/>
+        <w:rPr>
           <w:color w:val="000000"/>
           <w:sz w:val="27"/>
           <w:szCs w:val="27"/>
@@ -987,21 +1019,7 @@
           <w:rStyle w:val="javascript"/>
           <w:color w:val="000000"/>
         </w:rPr>
-        <w:t xml:space="preserve">d3.queue()     .defer(d3.json, </w:t>
-      </w:r>
-      <w:r>
-        <w:rPr>
-          <w:rStyle w:val="string"/>
-          <w:color w:val="756BB1"/>
-        </w:rPr>
-        <w:t>"/mbostock/raw/4090846/us.json"</w:t>
-      </w:r>
-      <w:r>
-        <w:rPr>
-          <w:rStyle w:val="javascript"/>
-          <w:color w:val="000000"/>
-        </w:rPr>
-        <w:t xml:space="preserve">)     .defer(d3.tsv, </w:t>
+        <w:t xml:space="preserve">.defer(d3.tsv, </w:t>
       </w:r>
       <w:r>
         <w:rPr>
@@ -2935,16 +2953,6 @@
     </w:p>
     <w:p>
       <w:pPr>
-        <w:spacing w:before="120"/>
-        <w:rPr>
-          <w:rFonts w:ascii="Helvetica Neue" w:hAnsi="Helvetica Neue"/>
-          <w:sz w:val="20"/>
-          <w:szCs w:val="20"/>
-        </w:rPr>
-      </w:pPr>
-    </w:p>
-    <w:p>
-      <w:pPr>
         <w:spacing w:before="360"/>
         <w:rPr>
           <w:rFonts w:ascii="Helvetica Neue" w:hAnsi="Helvetica Neue"/>
@@ -3003,13 +3011,1984 @@
     </w:p>
     <w:p>
       <w:pPr>
-        <w:spacing w:before="120"/>
-        <w:rPr>
-          <w:rFonts w:ascii="Helvetica Neue" w:hAnsi="Helvetica Neue"/>
-        </w:rPr>
-      </w:pPr>
-      <w:bookmarkStart w:id="0" w:name="_GoBack"/>
-      <w:bookmarkEnd w:id="0"/>
+        <w:spacing w:before="360"/>
+        <w:rPr>
+          <w:rFonts w:ascii="Helvetica Neue" w:hAnsi="Helvetica Neue"/>
+          <w:b/>
+          <w:i/>
+          <w:sz w:val="36"/>
+          <w:szCs w:val="28"/>
+        </w:rPr>
+      </w:pPr>
+      <w:r>
+        <w:rPr>
+          <w:rFonts w:ascii="Helvetica Neue" w:hAnsi="Helvetica Neue"/>
+          <w:b/>
+          <w:i/>
+          <w:sz w:val="36"/>
+          <w:szCs w:val="28"/>
+        </w:rPr>
+        <w:t>Matching to SITC</w:t>
+      </w:r>
+    </w:p>
+    <w:p>
+      <w:pPr>
+        <w:spacing w:before="120" w:after="120"/>
+        <w:rPr>
+          <w:rFonts w:ascii="Helvetica Neue" w:hAnsi="Helvetica Neue"/>
+        </w:rPr>
+      </w:pPr>
+      <w:r>
+        <w:rPr>
+          <w:rFonts w:ascii="Helvetica Neue" w:hAnsi="Helvetica Neue"/>
+        </w:rPr>
+        <w:t>We can join the NZ data at HS06 or HS04 level.   Perhaps…should make a table here…..</w:t>
+      </w:r>
+    </w:p>
+    <w:tbl>
+      <w:tblPr>
+        <w:tblStyle w:val="TableGrid"/>
+        <w:tblW w:w="0" w:type="auto"/>
+        <w:tblLayout w:type="fixed"/>
+        <w:tblLook w:val="04A0" w:firstRow="1" w:lastRow="0" w:firstColumn="1" w:lastColumn="0" w:noHBand="0" w:noVBand="1"/>
+      </w:tblPr>
+      <w:tblGrid>
+        <w:gridCol w:w="1951"/>
+        <w:gridCol w:w="992"/>
+        <w:gridCol w:w="1843"/>
+        <w:gridCol w:w="1843"/>
+        <w:gridCol w:w="1559"/>
+        <w:gridCol w:w="1559"/>
+      </w:tblGrid>
+      <w:tr>
+        <w:tc>
+          <w:tcPr>
+            <w:tcW w:w="1951" w:type="dxa"/>
+            <w:shd w:val="clear" w:color="auto" w:fill="E6E6E6"/>
+            <w:vAlign w:val="center"/>
+          </w:tcPr>
+          <w:p>
+            <w:pPr>
+              <w:spacing w:before="60" w:after="60"/>
+              <w:rPr>
+                <w:rFonts w:ascii="Helvetica Neue" w:hAnsi="Helvetica Neue"/>
+                <w:sz w:val="16"/>
+                <w:szCs w:val="16"/>
+              </w:rPr>
+            </w:pPr>
+            <w:r>
+              <w:rPr>
+                <w:rFonts w:ascii="Helvetica Neue" w:hAnsi="Helvetica Neue"/>
+                <w:sz w:val="16"/>
+                <w:szCs w:val="16"/>
+              </w:rPr>
+              <w:t xml:space="preserve">NZHS06 (unique) </w:t>
+            </w:r>
+          </w:p>
+          <w:p>
+            <w:pPr>
+              <w:spacing w:before="60" w:after="60"/>
+              <w:rPr>
+                <w:rFonts w:ascii="Helvetica Neue" w:hAnsi="Helvetica Neue"/>
+                <w:sz w:val="16"/>
+                <w:szCs w:val="16"/>
+              </w:rPr>
+            </w:pPr>
+            <w:r>
+              <w:rPr>
+                <w:rFonts w:ascii="Helvetica Neue" w:hAnsi="Helvetica Neue"/>
+                <w:sz w:val="16"/>
+                <w:szCs w:val="16"/>
+              </w:rPr>
+              <w:t>[</w:t>
+            </w:r>
+            <w:r>
+              <w:rPr>
+                <w:rFonts w:ascii="Helvetica Neue" w:hAnsi="Helvetica Neue"/>
+                <w:sz w:val="16"/>
+                <w:szCs w:val="16"/>
+              </w:rPr>
+              <w:t>5644]</w:t>
+            </w:r>
+          </w:p>
+        </w:tc>
+        <w:tc>
+          <w:tcPr>
+            <w:tcW w:w="992" w:type="dxa"/>
+            <w:shd w:val="clear" w:color="auto" w:fill="E6E6E6"/>
+            <w:vAlign w:val="center"/>
+          </w:tcPr>
+          <w:p>
+            <w:pPr>
+              <w:spacing w:before="60" w:after="60"/>
+              <w:rPr>
+                <w:rFonts w:ascii="Helvetica Neue" w:hAnsi="Helvetica Neue"/>
+                <w:sz w:val="16"/>
+                <w:szCs w:val="16"/>
+              </w:rPr>
+            </w:pPr>
+            <w:r>
+              <w:rPr>
+                <w:rFonts w:ascii="Helvetica Neue" w:hAnsi="Helvetica Neue"/>
+                <w:sz w:val="16"/>
+                <w:szCs w:val="16"/>
+              </w:rPr>
+              <w:t>NZHS04</w:t>
+            </w:r>
+          </w:p>
+        </w:tc>
+        <w:tc>
+          <w:tcPr>
+            <w:tcW w:w="1843" w:type="dxa"/>
+            <w:shd w:val="clear" w:color="auto" w:fill="E6E6E6"/>
+            <w:vAlign w:val="center"/>
+          </w:tcPr>
+          <w:p>
+            <w:pPr>
+              <w:spacing w:before="60" w:after="60"/>
+              <w:rPr>
+                <w:rFonts w:ascii="Helvetica Neue" w:hAnsi="Helvetica Neue"/>
+                <w:sz w:val="16"/>
+                <w:szCs w:val="16"/>
+              </w:rPr>
+            </w:pPr>
+            <w:r>
+              <w:rPr>
+                <w:rFonts w:ascii="Helvetica Neue" w:hAnsi="Helvetica Neue"/>
+                <w:sz w:val="16"/>
+                <w:szCs w:val="16"/>
+              </w:rPr>
+              <w:t>HS06_MATCH_USA</w:t>
+            </w:r>
+            <w:r>
+              <w:rPr>
+                <w:rFonts w:ascii="Helvetica Neue" w:hAnsi="Helvetica Neue"/>
+                <w:sz w:val="16"/>
+                <w:szCs w:val="16"/>
+              </w:rPr>
+              <w:br/>
+              <w:t>(4944)</w:t>
+            </w:r>
+          </w:p>
+        </w:tc>
+        <w:tc>
+          <w:tcPr>
+            <w:tcW w:w="1843" w:type="dxa"/>
+            <w:shd w:val="clear" w:color="auto" w:fill="E6E6E6"/>
+            <w:vAlign w:val="center"/>
+          </w:tcPr>
+          <w:p>
+            <w:pPr>
+              <w:spacing w:before="60" w:after="60"/>
+              <w:rPr>
+                <w:rFonts w:ascii="Helvetica Neue" w:hAnsi="Helvetica Neue"/>
+                <w:sz w:val="16"/>
+                <w:szCs w:val="16"/>
+              </w:rPr>
+            </w:pPr>
+            <w:r>
+              <w:rPr>
+                <w:rFonts w:ascii="Helvetica Neue" w:hAnsi="Helvetica Neue"/>
+                <w:sz w:val="16"/>
+                <w:szCs w:val="16"/>
+              </w:rPr>
+              <w:t>HS04_MATCHED</w:t>
+            </w:r>
+            <w:r>
+              <w:rPr>
+                <w:rFonts w:ascii="Helvetica Neue" w:hAnsi="Helvetica Neue"/>
+                <w:sz w:val="16"/>
+                <w:szCs w:val="16"/>
+              </w:rPr>
+              <w:t xml:space="preserve"> </w:t>
+            </w:r>
+            <w:r>
+              <w:rPr>
+                <w:rFonts w:ascii="Helvetica Neue" w:hAnsi="Helvetica Neue"/>
+                <w:sz w:val="16"/>
+                <w:szCs w:val="16"/>
+              </w:rPr>
+              <w:br/>
+              <w:t>(637)</w:t>
+            </w:r>
+          </w:p>
+        </w:tc>
+        <w:tc>
+          <w:tcPr>
+            <w:tcW w:w="1559" w:type="dxa"/>
+            <w:shd w:val="clear" w:color="auto" w:fill="E6E6E6"/>
+            <w:vAlign w:val="center"/>
+          </w:tcPr>
+          <w:p>
+            <w:pPr>
+              <w:spacing w:before="60" w:after="60"/>
+              <w:rPr>
+                <w:rFonts w:ascii="Helvetica Neue" w:hAnsi="Helvetica Neue"/>
+                <w:sz w:val="16"/>
+                <w:szCs w:val="16"/>
+              </w:rPr>
+            </w:pPr>
+            <w:r>
+              <w:rPr>
+                <w:rFonts w:ascii="Helvetica Neue" w:hAnsi="Helvetica Neue"/>
+                <w:sz w:val="16"/>
+                <w:szCs w:val="16"/>
+              </w:rPr>
+              <w:t>SITC06 (no match == 705)</w:t>
+            </w:r>
+          </w:p>
+        </w:tc>
+        <w:tc>
+          <w:tcPr>
+            <w:tcW w:w="1559" w:type="dxa"/>
+            <w:shd w:val="clear" w:color="auto" w:fill="E6E6E6"/>
+            <w:vAlign w:val="center"/>
+          </w:tcPr>
+          <w:p>
+            <w:pPr>
+              <w:spacing w:before="60" w:after="60"/>
+              <w:rPr>
+                <w:rFonts w:ascii="Helvetica Neue" w:hAnsi="Helvetica Neue"/>
+                <w:sz w:val="16"/>
+                <w:szCs w:val="16"/>
+              </w:rPr>
+            </w:pPr>
+            <w:r>
+              <w:rPr>
+                <w:rFonts w:ascii="Helvetica Neue" w:hAnsi="Helvetica Neue"/>
+                <w:sz w:val="16"/>
+                <w:szCs w:val="16"/>
+              </w:rPr>
+              <w:t>MATCH_NONE</w:t>
+            </w:r>
+            <w:r>
+              <w:rPr>
+                <w:rFonts w:ascii="Helvetica Neue" w:hAnsi="Helvetica Neue"/>
+                <w:sz w:val="16"/>
+                <w:szCs w:val="16"/>
+              </w:rPr>
+              <w:br/>
+              <w:t>(virtual  63)</w:t>
+            </w:r>
+          </w:p>
+        </w:tc>
+      </w:tr>
+      <w:tr>
+        <w:tc>
+          <w:tcPr>
+            <w:tcW w:w="1951" w:type="dxa"/>
+            <w:vAlign w:val="center"/>
+          </w:tcPr>
+          <w:p>
+            <w:pPr>
+              <w:spacing w:before="60" w:after="60"/>
+              <w:rPr>
+                <w:rFonts w:ascii="Helvetica Neue" w:hAnsi="Helvetica Neue"/>
+                <w:sz w:val="16"/>
+                <w:szCs w:val="16"/>
+              </w:rPr>
+            </w:pPr>
+            <w:r>
+              <w:rPr>
+                <w:rFonts w:ascii="Helvetica Neue" w:hAnsi="Helvetica Neue"/>
+                <w:sz w:val="16"/>
+                <w:szCs w:val="16"/>
+              </w:rPr>
+              <w:t>399898</w:t>
+            </w:r>
+          </w:p>
+        </w:tc>
+        <w:tc>
+          <w:tcPr>
+            <w:tcW w:w="992" w:type="dxa"/>
+            <w:vAlign w:val="center"/>
+          </w:tcPr>
+          <w:p>
+            <w:pPr>
+              <w:spacing w:before="60" w:after="60"/>
+              <w:rPr>
+                <w:rFonts w:ascii="Helvetica Neue" w:hAnsi="Helvetica Neue"/>
+                <w:sz w:val="16"/>
+                <w:szCs w:val="16"/>
+              </w:rPr>
+            </w:pPr>
+            <w:r>
+              <w:rPr>
+                <w:rFonts w:ascii="Helvetica Neue" w:hAnsi="Helvetica Neue"/>
+                <w:sz w:val="16"/>
+                <w:szCs w:val="16"/>
+              </w:rPr>
+              <w:t>3998</w:t>
+            </w:r>
+          </w:p>
+        </w:tc>
+        <w:tc>
+          <w:tcPr>
+            <w:tcW w:w="1843" w:type="dxa"/>
+            <w:vAlign w:val="center"/>
+          </w:tcPr>
+          <w:p>
+            <w:pPr>
+              <w:spacing w:before="60" w:after="60"/>
+              <w:rPr>
+                <w:rFonts w:ascii="Helvetica Neue" w:hAnsi="Helvetica Neue"/>
+                <w:sz w:val="16"/>
+                <w:szCs w:val="16"/>
+              </w:rPr>
+            </w:pPr>
+            <w:r>
+              <w:rPr>
+                <w:rFonts w:ascii="Helvetica Neue" w:hAnsi="Helvetica Neue"/>
+                <w:sz w:val="16"/>
+                <w:szCs w:val="16"/>
+              </w:rPr>
+              <w:t>YES</w:t>
+            </w:r>
+          </w:p>
+        </w:tc>
+        <w:tc>
+          <w:tcPr>
+            <w:tcW w:w="1843" w:type="dxa"/>
+            <w:vAlign w:val="center"/>
+          </w:tcPr>
+          <w:p>
+            <w:pPr>
+              <w:spacing w:before="60" w:after="60"/>
+              <w:rPr>
+                <w:rFonts w:ascii="Helvetica Neue" w:hAnsi="Helvetica Neue"/>
+                <w:sz w:val="16"/>
+                <w:szCs w:val="16"/>
+              </w:rPr>
+            </w:pPr>
+            <w:r>
+              <w:rPr>
+                <w:rFonts w:ascii="Helvetica Neue" w:hAnsi="Helvetica Neue"/>
+                <w:sz w:val="16"/>
+                <w:szCs w:val="16"/>
+              </w:rPr>
+              <w:t>NO</w:t>
+            </w:r>
+          </w:p>
+        </w:tc>
+        <w:tc>
+          <w:tcPr>
+            <w:tcW w:w="1559" w:type="dxa"/>
+          </w:tcPr>
+          <w:p>
+            <w:pPr>
+              <w:spacing w:before="60" w:after="60"/>
+              <w:rPr>
+                <w:rFonts w:ascii="Helvetica Neue" w:hAnsi="Helvetica Neue"/>
+                <w:sz w:val="16"/>
+                <w:szCs w:val="16"/>
+              </w:rPr>
+            </w:pPr>
+          </w:p>
+        </w:tc>
+        <w:tc>
+          <w:tcPr>
+            <w:tcW w:w="1559" w:type="dxa"/>
+            <w:vAlign w:val="center"/>
+          </w:tcPr>
+          <w:p>
+            <w:pPr>
+              <w:spacing w:before="60" w:after="60"/>
+              <w:rPr>
+                <w:rFonts w:ascii="Helvetica Neue" w:hAnsi="Helvetica Neue"/>
+                <w:sz w:val="16"/>
+                <w:szCs w:val="16"/>
+              </w:rPr>
+            </w:pPr>
+            <w:r>
+              <w:rPr>
+                <w:rFonts w:ascii="Helvetica Neue" w:hAnsi="Helvetica Neue"/>
+                <w:sz w:val="16"/>
+                <w:szCs w:val="16"/>
+              </w:rPr>
+              <w:t>NO</w:t>
+            </w:r>
+          </w:p>
+        </w:tc>
+      </w:tr>
+      <w:tr>
+        <w:tc>
+          <w:tcPr>
+            <w:tcW w:w="1951" w:type="dxa"/>
+            <w:vAlign w:val="center"/>
+          </w:tcPr>
+          <w:p>
+            <w:pPr>
+              <w:spacing w:before="60" w:after="60"/>
+              <w:rPr>
+                <w:rFonts w:ascii="Helvetica Neue" w:hAnsi="Helvetica Neue"/>
+                <w:sz w:val="16"/>
+                <w:szCs w:val="16"/>
+              </w:rPr>
+            </w:pPr>
+            <w:r>
+              <w:rPr>
+                <w:rFonts w:ascii="Helvetica Neue" w:hAnsi="Helvetica Neue"/>
+                <w:sz w:val="16"/>
+                <w:szCs w:val="16"/>
+              </w:rPr>
+              <w:t>129292</w:t>
+            </w:r>
+          </w:p>
+        </w:tc>
+        <w:tc>
+          <w:tcPr>
+            <w:tcW w:w="992" w:type="dxa"/>
+            <w:vAlign w:val="center"/>
+          </w:tcPr>
+          <w:p>
+            <w:pPr>
+              <w:spacing w:before="60" w:after="60"/>
+              <w:rPr>
+                <w:rFonts w:ascii="Helvetica Neue" w:hAnsi="Helvetica Neue"/>
+                <w:sz w:val="16"/>
+                <w:szCs w:val="16"/>
+              </w:rPr>
+            </w:pPr>
+            <w:r>
+              <w:rPr>
+                <w:rFonts w:ascii="Helvetica Neue" w:hAnsi="Helvetica Neue"/>
+                <w:sz w:val="16"/>
+                <w:szCs w:val="16"/>
+              </w:rPr>
+              <w:t>1292</w:t>
+            </w:r>
+          </w:p>
+        </w:tc>
+        <w:tc>
+          <w:tcPr>
+            <w:tcW w:w="1843" w:type="dxa"/>
+            <w:vAlign w:val="center"/>
+          </w:tcPr>
+          <w:p>
+            <w:pPr>
+              <w:spacing w:before="60" w:after="60"/>
+              <w:rPr>
+                <w:rFonts w:ascii="Helvetica Neue" w:hAnsi="Helvetica Neue"/>
+                <w:sz w:val="16"/>
+                <w:szCs w:val="16"/>
+              </w:rPr>
+            </w:pPr>
+            <w:r>
+              <w:rPr>
+                <w:rFonts w:ascii="Helvetica Neue" w:hAnsi="Helvetica Neue"/>
+                <w:sz w:val="16"/>
+                <w:szCs w:val="16"/>
+              </w:rPr>
+              <w:t>YES</w:t>
+            </w:r>
+          </w:p>
+        </w:tc>
+        <w:tc>
+          <w:tcPr>
+            <w:tcW w:w="1843" w:type="dxa"/>
+            <w:vAlign w:val="center"/>
+          </w:tcPr>
+          <w:p>
+            <w:pPr>
+              <w:spacing w:before="60" w:after="60"/>
+              <w:rPr>
+                <w:rFonts w:ascii="Helvetica Neue" w:hAnsi="Helvetica Neue"/>
+                <w:sz w:val="16"/>
+                <w:szCs w:val="16"/>
+              </w:rPr>
+            </w:pPr>
+            <w:r>
+              <w:rPr>
+                <w:rFonts w:ascii="Helvetica Neue" w:hAnsi="Helvetica Neue"/>
+                <w:sz w:val="16"/>
+                <w:szCs w:val="16"/>
+              </w:rPr>
+              <w:t>NO</w:t>
+            </w:r>
+          </w:p>
+        </w:tc>
+        <w:tc>
+          <w:tcPr>
+            <w:tcW w:w="1559" w:type="dxa"/>
+          </w:tcPr>
+          <w:p>
+            <w:pPr>
+              <w:spacing w:before="60" w:after="60"/>
+              <w:rPr>
+                <w:rFonts w:ascii="Helvetica Neue" w:hAnsi="Helvetica Neue"/>
+                <w:sz w:val="16"/>
+                <w:szCs w:val="16"/>
+              </w:rPr>
+            </w:pPr>
+          </w:p>
+        </w:tc>
+        <w:tc>
+          <w:tcPr>
+            <w:tcW w:w="1559" w:type="dxa"/>
+            <w:vAlign w:val="center"/>
+          </w:tcPr>
+          <w:p>
+            <w:pPr>
+              <w:spacing w:before="60" w:after="60"/>
+              <w:rPr>
+                <w:rFonts w:ascii="Helvetica Neue" w:hAnsi="Helvetica Neue"/>
+                <w:sz w:val="16"/>
+                <w:szCs w:val="16"/>
+              </w:rPr>
+            </w:pPr>
+            <w:r>
+              <w:rPr>
+                <w:rFonts w:ascii="Helvetica Neue" w:hAnsi="Helvetica Neue"/>
+                <w:sz w:val="16"/>
+                <w:szCs w:val="16"/>
+              </w:rPr>
+              <w:t>NO</w:t>
+            </w:r>
+          </w:p>
+        </w:tc>
+      </w:tr>
+      <w:tr>
+        <w:tc>
+          <w:tcPr>
+            <w:tcW w:w="1951" w:type="dxa"/>
+            <w:vAlign w:val="center"/>
+          </w:tcPr>
+          <w:p>
+            <w:pPr>
+              <w:spacing w:before="60" w:after="60"/>
+              <w:rPr>
+                <w:rFonts w:ascii="Helvetica Neue" w:hAnsi="Helvetica Neue"/>
+                <w:sz w:val="16"/>
+                <w:szCs w:val="16"/>
+              </w:rPr>
+            </w:pPr>
+            <w:r>
+              <w:rPr>
+                <w:rFonts w:ascii="Helvetica Neue" w:hAnsi="Helvetica Neue"/>
+                <w:sz w:val="16"/>
+                <w:szCs w:val="16"/>
+              </w:rPr>
+              <w:t>399393</w:t>
+            </w:r>
+          </w:p>
+        </w:tc>
+        <w:tc>
+          <w:tcPr>
+            <w:tcW w:w="992" w:type="dxa"/>
+            <w:vAlign w:val="center"/>
+          </w:tcPr>
+          <w:p>
+            <w:pPr>
+              <w:spacing w:before="60" w:after="60"/>
+              <w:rPr>
+                <w:rFonts w:ascii="Helvetica Neue" w:hAnsi="Helvetica Neue"/>
+                <w:sz w:val="16"/>
+                <w:szCs w:val="16"/>
+              </w:rPr>
+            </w:pPr>
+            <w:r>
+              <w:rPr>
+                <w:rFonts w:ascii="Helvetica Neue" w:hAnsi="Helvetica Neue"/>
+                <w:sz w:val="16"/>
+                <w:szCs w:val="16"/>
+              </w:rPr>
+              <w:t>3993</w:t>
+            </w:r>
+          </w:p>
+        </w:tc>
+        <w:tc>
+          <w:tcPr>
+            <w:tcW w:w="1843" w:type="dxa"/>
+            <w:vAlign w:val="center"/>
+          </w:tcPr>
+          <w:p>
+            <w:pPr>
+              <w:spacing w:before="60" w:after="60"/>
+              <w:rPr>
+                <w:rFonts w:ascii="Helvetica Neue" w:hAnsi="Helvetica Neue"/>
+                <w:sz w:val="16"/>
+                <w:szCs w:val="16"/>
+              </w:rPr>
+            </w:pPr>
+            <w:r>
+              <w:rPr>
+                <w:rFonts w:ascii="Helvetica Neue" w:hAnsi="Helvetica Neue"/>
+                <w:sz w:val="16"/>
+                <w:szCs w:val="16"/>
+              </w:rPr>
+              <w:t>NO</w:t>
+            </w:r>
+          </w:p>
+        </w:tc>
+        <w:tc>
+          <w:tcPr>
+            <w:tcW w:w="1843" w:type="dxa"/>
+            <w:vAlign w:val="center"/>
+          </w:tcPr>
+          <w:p>
+            <w:pPr>
+              <w:spacing w:before="60" w:after="60"/>
+              <w:rPr>
+                <w:rFonts w:ascii="Helvetica Neue" w:hAnsi="Helvetica Neue"/>
+                <w:sz w:val="16"/>
+                <w:szCs w:val="16"/>
+              </w:rPr>
+            </w:pPr>
+            <w:r>
+              <w:rPr>
+                <w:rFonts w:ascii="Helvetica Neue" w:hAnsi="Helvetica Neue"/>
+                <w:sz w:val="16"/>
+                <w:szCs w:val="16"/>
+              </w:rPr>
+              <w:t>YES</w:t>
+            </w:r>
+          </w:p>
+        </w:tc>
+        <w:tc>
+          <w:tcPr>
+            <w:tcW w:w="1559" w:type="dxa"/>
+          </w:tcPr>
+          <w:p>
+            <w:pPr>
+              <w:spacing w:before="60" w:after="60"/>
+              <w:rPr>
+                <w:rFonts w:ascii="Helvetica Neue" w:hAnsi="Helvetica Neue"/>
+                <w:sz w:val="16"/>
+                <w:szCs w:val="16"/>
+              </w:rPr>
+            </w:pPr>
+          </w:p>
+        </w:tc>
+        <w:tc>
+          <w:tcPr>
+            <w:tcW w:w="1559" w:type="dxa"/>
+            <w:vAlign w:val="center"/>
+          </w:tcPr>
+          <w:p>
+            <w:pPr>
+              <w:spacing w:before="60" w:after="60"/>
+              <w:rPr>
+                <w:rFonts w:ascii="Helvetica Neue" w:hAnsi="Helvetica Neue"/>
+                <w:sz w:val="16"/>
+                <w:szCs w:val="16"/>
+              </w:rPr>
+            </w:pPr>
+            <w:r>
+              <w:rPr>
+                <w:rFonts w:ascii="Helvetica Neue" w:hAnsi="Helvetica Neue"/>
+                <w:sz w:val="16"/>
+                <w:szCs w:val="16"/>
+              </w:rPr>
+              <w:t>NO</w:t>
+            </w:r>
+          </w:p>
+        </w:tc>
+      </w:tr>
+      <w:tr>
+        <w:tc>
+          <w:tcPr>
+            <w:tcW w:w="1951" w:type="dxa"/>
+            <w:vAlign w:val="center"/>
+          </w:tcPr>
+          <w:p>
+            <w:pPr>
+              <w:spacing w:before="60" w:after="60"/>
+              <w:rPr>
+                <w:rFonts w:ascii="Helvetica Neue" w:hAnsi="Helvetica Neue"/>
+                <w:sz w:val="16"/>
+                <w:szCs w:val="16"/>
+              </w:rPr>
+            </w:pPr>
+            <w:r>
+              <w:rPr>
+                <w:rFonts w:ascii="Helvetica Neue" w:hAnsi="Helvetica Neue"/>
+                <w:sz w:val="16"/>
+                <w:szCs w:val="16"/>
+              </w:rPr>
+              <w:t>399391</w:t>
+            </w:r>
+          </w:p>
+        </w:tc>
+        <w:tc>
+          <w:tcPr>
+            <w:tcW w:w="992" w:type="dxa"/>
+            <w:vAlign w:val="center"/>
+          </w:tcPr>
+          <w:p>
+            <w:pPr>
+              <w:spacing w:before="60" w:after="60"/>
+              <w:rPr>
+                <w:rFonts w:ascii="Helvetica Neue" w:hAnsi="Helvetica Neue"/>
+                <w:sz w:val="16"/>
+                <w:szCs w:val="16"/>
+              </w:rPr>
+            </w:pPr>
+            <w:r>
+              <w:rPr>
+                <w:rFonts w:ascii="Helvetica Neue" w:hAnsi="Helvetica Neue"/>
+                <w:sz w:val="16"/>
+                <w:szCs w:val="16"/>
+              </w:rPr>
+              <w:t>3993</w:t>
+            </w:r>
+          </w:p>
+        </w:tc>
+        <w:tc>
+          <w:tcPr>
+            <w:tcW w:w="1843" w:type="dxa"/>
+            <w:vAlign w:val="center"/>
+          </w:tcPr>
+          <w:p>
+            <w:pPr>
+              <w:spacing w:before="60" w:after="60"/>
+              <w:rPr>
+                <w:rFonts w:ascii="Helvetica Neue" w:hAnsi="Helvetica Neue"/>
+                <w:sz w:val="16"/>
+                <w:szCs w:val="16"/>
+              </w:rPr>
+            </w:pPr>
+            <w:r>
+              <w:rPr>
+                <w:rFonts w:ascii="Helvetica Neue" w:hAnsi="Helvetica Neue"/>
+                <w:sz w:val="16"/>
+                <w:szCs w:val="16"/>
+              </w:rPr>
+              <w:t>YES</w:t>
+            </w:r>
+          </w:p>
+        </w:tc>
+        <w:tc>
+          <w:tcPr>
+            <w:tcW w:w="1843" w:type="dxa"/>
+            <w:vAlign w:val="center"/>
+          </w:tcPr>
+          <w:p>
+            <w:pPr>
+              <w:spacing w:before="60" w:after="60"/>
+              <w:rPr>
+                <w:rFonts w:ascii="Helvetica Neue" w:hAnsi="Helvetica Neue"/>
+                <w:sz w:val="16"/>
+                <w:szCs w:val="16"/>
+              </w:rPr>
+            </w:pPr>
+            <w:r>
+              <w:rPr>
+                <w:rFonts w:ascii="Helvetica Neue" w:hAnsi="Helvetica Neue"/>
+                <w:sz w:val="16"/>
+                <w:szCs w:val="16"/>
+              </w:rPr>
+              <w:t>NO</w:t>
+            </w:r>
+          </w:p>
+        </w:tc>
+        <w:tc>
+          <w:tcPr>
+            <w:tcW w:w="1559" w:type="dxa"/>
+          </w:tcPr>
+          <w:p>
+            <w:pPr>
+              <w:spacing w:before="60" w:after="60"/>
+              <w:rPr>
+                <w:rFonts w:ascii="Helvetica Neue" w:hAnsi="Helvetica Neue"/>
+                <w:sz w:val="16"/>
+                <w:szCs w:val="16"/>
+              </w:rPr>
+            </w:pPr>
+          </w:p>
+        </w:tc>
+        <w:tc>
+          <w:tcPr>
+            <w:tcW w:w="1559" w:type="dxa"/>
+            <w:vAlign w:val="center"/>
+          </w:tcPr>
+          <w:p>
+            <w:pPr>
+              <w:spacing w:before="60" w:after="60"/>
+              <w:rPr>
+                <w:rFonts w:ascii="Helvetica Neue" w:hAnsi="Helvetica Neue"/>
+                <w:sz w:val="16"/>
+                <w:szCs w:val="16"/>
+              </w:rPr>
+            </w:pPr>
+            <w:r>
+              <w:rPr>
+                <w:rFonts w:ascii="Helvetica Neue" w:hAnsi="Helvetica Neue"/>
+                <w:sz w:val="16"/>
+                <w:szCs w:val="16"/>
+              </w:rPr>
+              <w:t>NO</w:t>
+            </w:r>
+          </w:p>
+        </w:tc>
+      </w:tr>
+      <w:tr>
+        <w:tc>
+          <w:tcPr>
+            <w:tcW w:w="1951" w:type="dxa"/>
+            <w:vAlign w:val="center"/>
+          </w:tcPr>
+          <w:p>
+            <w:pPr>
+              <w:spacing w:before="60" w:after="60"/>
+              <w:rPr>
+                <w:rFonts w:ascii="Helvetica Neue" w:hAnsi="Helvetica Neue"/>
+                <w:sz w:val="16"/>
+                <w:szCs w:val="16"/>
+              </w:rPr>
+            </w:pPr>
+            <w:r>
+              <w:rPr>
+                <w:rFonts w:ascii="Helvetica Neue" w:hAnsi="Helvetica Neue"/>
+                <w:sz w:val="16"/>
+                <w:szCs w:val="16"/>
+              </w:rPr>
+              <w:t>399395</w:t>
+            </w:r>
+          </w:p>
+        </w:tc>
+        <w:tc>
+          <w:tcPr>
+            <w:tcW w:w="992" w:type="dxa"/>
+            <w:vAlign w:val="center"/>
+          </w:tcPr>
+          <w:p>
+            <w:pPr>
+              <w:spacing w:before="60" w:after="60"/>
+              <w:rPr>
+                <w:rFonts w:ascii="Helvetica Neue" w:hAnsi="Helvetica Neue"/>
+                <w:sz w:val="16"/>
+                <w:szCs w:val="16"/>
+              </w:rPr>
+            </w:pPr>
+            <w:r>
+              <w:rPr>
+                <w:rFonts w:ascii="Helvetica Neue" w:hAnsi="Helvetica Neue"/>
+                <w:sz w:val="16"/>
+                <w:szCs w:val="16"/>
+              </w:rPr>
+              <w:t>3993</w:t>
+            </w:r>
+          </w:p>
+        </w:tc>
+        <w:tc>
+          <w:tcPr>
+            <w:tcW w:w="1843" w:type="dxa"/>
+            <w:vAlign w:val="center"/>
+          </w:tcPr>
+          <w:p>
+            <w:pPr>
+              <w:spacing w:before="60" w:after="60"/>
+              <w:rPr>
+                <w:rFonts w:ascii="Helvetica Neue" w:hAnsi="Helvetica Neue"/>
+                <w:sz w:val="16"/>
+                <w:szCs w:val="16"/>
+              </w:rPr>
+            </w:pPr>
+            <w:r>
+              <w:rPr>
+                <w:rFonts w:ascii="Helvetica Neue" w:hAnsi="Helvetica Neue"/>
+                <w:sz w:val="16"/>
+                <w:szCs w:val="16"/>
+              </w:rPr>
+              <w:t>NO</w:t>
+            </w:r>
+          </w:p>
+        </w:tc>
+        <w:tc>
+          <w:tcPr>
+            <w:tcW w:w="1843" w:type="dxa"/>
+            <w:vAlign w:val="center"/>
+          </w:tcPr>
+          <w:p>
+            <w:pPr>
+              <w:spacing w:before="60" w:after="60"/>
+              <w:rPr>
+                <w:rFonts w:ascii="Helvetica Neue" w:hAnsi="Helvetica Neue"/>
+                <w:sz w:val="16"/>
+                <w:szCs w:val="16"/>
+              </w:rPr>
+            </w:pPr>
+            <w:r>
+              <w:rPr>
+                <w:rFonts w:ascii="Helvetica Neue" w:hAnsi="Helvetica Neue"/>
+                <w:sz w:val="16"/>
+                <w:szCs w:val="16"/>
+              </w:rPr>
+              <w:t>NO</w:t>
+            </w:r>
+          </w:p>
+        </w:tc>
+        <w:tc>
+          <w:tcPr>
+            <w:tcW w:w="1559" w:type="dxa"/>
+          </w:tcPr>
+          <w:p>
+            <w:pPr>
+              <w:spacing w:before="60" w:after="60"/>
+              <w:rPr>
+                <w:rFonts w:ascii="Helvetica Neue" w:hAnsi="Helvetica Neue"/>
+                <w:sz w:val="16"/>
+                <w:szCs w:val="16"/>
+              </w:rPr>
+            </w:pPr>
+          </w:p>
+        </w:tc>
+        <w:tc>
+          <w:tcPr>
+            <w:tcW w:w="1559" w:type="dxa"/>
+            <w:vAlign w:val="center"/>
+          </w:tcPr>
+          <w:p>
+            <w:pPr>
+              <w:spacing w:before="60" w:after="60"/>
+              <w:rPr>
+                <w:rFonts w:ascii="Helvetica Neue" w:hAnsi="Helvetica Neue"/>
+                <w:sz w:val="16"/>
+                <w:szCs w:val="16"/>
+              </w:rPr>
+            </w:pPr>
+            <w:r>
+              <w:rPr>
+                <w:rFonts w:ascii="Helvetica Neue" w:hAnsi="Helvetica Neue"/>
+                <w:sz w:val="16"/>
+                <w:szCs w:val="16"/>
+              </w:rPr>
+              <w:t>YES</w:t>
+            </w:r>
+          </w:p>
+        </w:tc>
+      </w:tr>
+    </w:tbl>
+    <w:p>
+      <w:pPr>
+        <w:spacing w:before="120"/>
+        <w:rPr>
+          <w:rFonts w:ascii="Helvetica Neue" w:hAnsi="Helvetica Neue"/>
+        </w:rPr>
+      </w:pPr>
+    </w:p>
+    <w:p>
+      <w:pPr>
+        <w:spacing w:before="120"/>
+        <w:rPr>
+          <w:rFonts w:ascii="Helvetica Neue" w:hAnsi="Helvetica Neue"/>
+        </w:rPr>
+      </w:pPr>
+    </w:p>
+    <w:p>
+      <w:pPr>
+        <w:spacing w:before="120"/>
+        <w:rPr>
+          <w:rFonts w:ascii="Helvetica Neue" w:hAnsi="Helvetica Neue"/>
+        </w:rPr>
+      </w:pPr>
+    </w:p>
+    <w:p>
+      <w:pPr>
+        <w:rPr>
+          <w:rFonts w:ascii="Helvetica Neue" w:hAnsi="Helvetica Neue"/>
+        </w:rPr>
+      </w:pPr>
+      <w:r>
+        <w:rPr>
+          <w:rFonts w:ascii="Helvetica Neue" w:hAnsi="Helvetica Neue"/>
+        </w:rPr>
+        <w:br w:type="page"/>
+      </w:r>
+    </w:p>
+    <w:p>
+      <w:pPr>
+        <w:spacing w:before="360"/>
+        <w:rPr>
+          <w:rFonts w:ascii="Helvetica Neue" w:hAnsi="Helvetica Neue"/>
+          <w:b/>
+          <w:i/>
+          <w:sz w:val="36"/>
+          <w:szCs w:val="28"/>
+        </w:rPr>
+      </w:pPr>
+      <w:r>
+        <w:rPr>
+          <w:rFonts w:ascii="Helvetica Neue" w:hAnsi="Helvetica Neue"/>
+          <w:b/>
+          <w:i/>
+          <w:sz w:val="36"/>
+          <w:szCs w:val="28"/>
+        </w:rPr>
+        <w:t>Insert a chart</w:t>
+      </w:r>
+      <w:r>
+        <w:rPr>
+          <w:rFonts w:ascii="Helvetica Neue" w:hAnsi="Helvetica Neue"/>
+          <w:b/>
+          <w:i/>
+          <w:sz w:val="36"/>
+          <w:szCs w:val="28"/>
+        </w:rPr>
+        <w:t xml:space="preserve">  (Saved in notes / svg.test)</w:t>
+      </w:r>
+    </w:p>
+    <w:p>
+      <w:pPr>
+        <w:widowControl w:val="0"/>
+        <w:shd w:val="clear" w:color="auto" w:fill="FFFFFF"/>
+        <w:autoSpaceDE w:val="0"/>
+        <w:autoSpaceDN w:val="0"/>
+        <w:adjustRightInd w:val="0"/>
+        <w:rPr>
+          <w:rFonts w:ascii="Times New Roman" w:hAnsi="Times New Roman" w:cs="Times New Roman"/>
+          <w:highlight w:val="white"/>
+          <w:lang w:val="en-US"/>
+        </w:rPr>
+      </w:pPr>
+      <w:r>
+        <w:rPr>
+          <w:rFonts w:ascii="Times New Roman" w:hAnsi="Times New Roman" w:cs="Times New Roman"/>
+          <w:color w:val="000000"/>
+          <w:highlight w:val="white"/>
+          <w:lang w:val="en-US"/>
+        </w:rPr>
+        <w:t xml:space="preserve">  </w:t>
+      </w:r>
+      <w:r>
+        <w:rPr>
+          <w:rFonts w:ascii="Times New Roman" w:hAnsi="Times New Roman" w:cs="Times New Roman"/>
+          <w:color w:val="000096"/>
+          <w:highlight w:val="white"/>
+          <w:lang w:val="en-US"/>
+        </w:rPr>
+        <w:t>&lt;g</w:t>
+      </w:r>
+      <w:r>
+        <w:rPr>
+          <w:rFonts w:ascii="Times New Roman" w:hAnsi="Times New Roman" w:cs="Times New Roman"/>
+          <w:color w:val="F5844C"/>
+          <w:highlight w:val="white"/>
+          <w:lang w:val="en-US"/>
+        </w:rPr>
+        <w:t xml:space="preserve"> transform</w:t>
+      </w:r>
+      <w:r>
+        <w:rPr>
+          <w:rFonts w:ascii="Times New Roman" w:hAnsi="Times New Roman" w:cs="Times New Roman"/>
+          <w:color w:val="FF8040"/>
+          <w:highlight w:val="white"/>
+          <w:lang w:val="en-US"/>
+        </w:rPr>
+        <w:t>=</w:t>
+      </w:r>
+      <w:r>
+        <w:rPr>
+          <w:rFonts w:ascii="Times New Roman" w:hAnsi="Times New Roman" w:cs="Times New Roman"/>
+          <w:color w:val="993300"/>
+          <w:highlight w:val="white"/>
+          <w:lang w:val="en-US"/>
+        </w:rPr>
+        <w:t>"translate(150,20)"</w:t>
+      </w:r>
+      <w:r>
+        <w:rPr>
+          <w:rFonts w:ascii="Times New Roman" w:hAnsi="Times New Roman" w:cs="Times New Roman"/>
+          <w:color w:val="000096"/>
+          <w:highlight w:val="white"/>
+          <w:lang w:val="en-US"/>
+        </w:rPr>
+        <w:t>&gt;</w:t>
+      </w:r>
+      <w:r>
+        <w:rPr>
+          <w:rFonts w:ascii="Times New Roman" w:hAnsi="Times New Roman" w:cs="Times New Roman"/>
+          <w:color w:val="000000"/>
+          <w:highlight w:val="white"/>
+          <w:lang w:val="en-US"/>
+        </w:rPr>
+        <w:br/>
+        <w:t xml:space="preserve">        </w:t>
+      </w:r>
+      <w:r>
+        <w:rPr>
+          <w:rFonts w:ascii="Times New Roman" w:hAnsi="Times New Roman" w:cs="Times New Roman"/>
+          <w:color w:val="000096"/>
+          <w:highlight w:val="white"/>
+          <w:lang w:val="en-US"/>
+        </w:rPr>
+        <w:t>&lt;g</w:t>
+      </w:r>
+      <w:r>
+        <w:rPr>
+          <w:rFonts w:ascii="Times New Roman" w:hAnsi="Times New Roman" w:cs="Times New Roman"/>
+          <w:color w:val="F5844C"/>
+          <w:highlight w:val="white"/>
+          <w:lang w:val="en-US"/>
+        </w:rPr>
+        <w:t xml:space="preserve"> class</w:t>
+      </w:r>
+      <w:r>
+        <w:rPr>
+          <w:rFonts w:ascii="Times New Roman" w:hAnsi="Times New Roman" w:cs="Times New Roman"/>
+          <w:color w:val="FF8040"/>
+          <w:highlight w:val="white"/>
+          <w:lang w:val="en-US"/>
+        </w:rPr>
+        <w:t>=</w:t>
+      </w:r>
+      <w:r>
+        <w:rPr>
+          <w:rFonts w:ascii="Times New Roman" w:hAnsi="Times New Roman" w:cs="Times New Roman"/>
+          <w:color w:val="993300"/>
+          <w:highlight w:val="white"/>
+          <w:lang w:val="en-US"/>
+        </w:rPr>
+        <w:t>"x axis"</w:t>
+      </w:r>
+      <w:r>
+        <w:rPr>
+          <w:rFonts w:ascii="Times New Roman" w:hAnsi="Times New Roman" w:cs="Times New Roman"/>
+          <w:color w:val="F5844C"/>
+          <w:highlight w:val="white"/>
+          <w:lang w:val="en-US"/>
+        </w:rPr>
+        <w:t xml:space="preserve"> transform</w:t>
+      </w:r>
+      <w:r>
+        <w:rPr>
+          <w:rFonts w:ascii="Times New Roman" w:hAnsi="Times New Roman" w:cs="Times New Roman"/>
+          <w:color w:val="FF8040"/>
+          <w:highlight w:val="white"/>
+          <w:lang w:val="en-US"/>
+        </w:rPr>
+        <w:t>=</w:t>
+      </w:r>
+      <w:r>
+        <w:rPr>
+          <w:rFonts w:ascii="Times New Roman" w:hAnsi="Times New Roman" w:cs="Times New Roman"/>
+          <w:color w:val="993300"/>
+          <w:highlight w:val="white"/>
+          <w:lang w:val="en-US"/>
+        </w:rPr>
+        <w:t>"translate(0,450)"</w:t>
+      </w:r>
+      <w:r>
+        <w:rPr>
+          <w:rFonts w:ascii="Times New Roman" w:hAnsi="Times New Roman" w:cs="Times New Roman"/>
+          <w:color w:val="000096"/>
+          <w:highlight w:val="white"/>
+          <w:lang w:val="en-US"/>
+        </w:rPr>
+        <w:t>&gt;</w:t>
+      </w:r>
+      <w:r>
+        <w:rPr>
+          <w:rFonts w:ascii="Times New Roman" w:hAnsi="Times New Roman" w:cs="Times New Roman"/>
+          <w:color w:val="000000"/>
+          <w:highlight w:val="white"/>
+          <w:lang w:val="en-US"/>
+        </w:rPr>
+        <w:br/>
+        <w:t xml:space="preserve">            </w:t>
+      </w:r>
+      <w:r>
+        <w:rPr>
+          <w:rFonts w:ascii="Times New Roman" w:hAnsi="Times New Roman" w:cs="Times New Roman"/>
+          <w:color w:val="000096"/>
+          <w:highlight w:val="white"/>
+          <w:lang w:val="en-US"/>
+        </w:rPr>
+        <w:t>&lt;rect</w:t>
+      </w:r>
+      <w:r>
+        <w:rPr>
+          <w:rFonts w:ascii="Times New Roman" w:hAnsi="Times New Roman" w:cs="Times New Roman"/>
+          <w:color w:val="F5844C"/>
+          <w:highlight w:val="white"/>
+          <w:lang w:val="en-US"/>
+        </w:rPr>
+        <w:t xml:space="preserve"> width</w:t>
+      </w:r>
+      <w:r>
+        <w:rPr>
+          <w:rFonts w:ascii="Times New Roman" w:hAnsi="Times New Roman" w:cs="Times New Roman"/>
+          <w:color w:val="FF8040"/>
+          <w:highlight w:val="white"/>
+          <w:lang w:val="en-US"/>
+        </w:rPr>
+        <w:t>=</w:t>
+      </w:r>
+      <w:r>
+        <w:rPr>
+          <w:rFonts w:ascii="Times New Roman" w:hAnsi="Times New Roman" w:cs="Times New Roman"/>
+          <w:color w:val="993300"/>
+          <w:highlight w:val="white"/>
+          <w:lang w:val="en-US"/>
+        </w:rPr>
+        <w:t>"783.48"</w:t>
+      </w:r>
+      <w:r>
+        <w:rPr>
+          <w:rFonts w:ascii="Times New Roman" w:hAnsi="Times New Roman" w:cs="Times New Roman"/>
+          <w:color w:val="F5844C"/>
+          <w:highlight w:val="white"/>
+          <w:lang w:val="en-US"/>
+        </w:rPr>
+        <w:t xml:space="preserve"> height</w:t>
+      </w:r>
+      <w:r>
+        <w:rPr>
+          <w:rFonts w:ascii="Times New Roman" w:hAnsi="Times New Roman" w:cs="Times New Roman"/>
+          <w:color w:val="FF8040"/>
+          <w:highlight w:val="white"/>
+          <w:lang w:val="en-US"/>
+        </w:rPr>
+        <w:t>=</w:t>
+      </w:r>
+      <w:r>
+        <w:rPr>
+          <w:rFonts w:ascii="Times New Roman" w:hAnsi="Times New Roman" w:cs="Times New Roman"/>
+          <w:color w:val="993300"/>
+          <w:highlight w:val="white"/>
+          <w:lang w:val="en-US"/>
+        </w:rPr>
+        <w:t>"474.36"</w:t>
+      </w:r>
+      <w:r>
+        <w:rPr>
+          <w:rFonts w:ascii="Times New Roman" w:hAnsi="Times New Roman" w:cs="Times New Roman"/>
+          <w:color w:val="F5844C"/>
+          <w:highlight w:val="white"/>
+          <w:lang w:val="en-US"/>
+        </w:rPr>
+        <w:t xml:space="preserve"> style</w:t>
+      </w:r>
+      <w:r>
+        <w:rPr>
+          <w:rFonts w:ascii="Times New Roman" w:hAnsi="Times New Roman" w:cs="Times New Roman"/>
+          <w:color w:val="FF8040"/>
+          <w:highlight w:val="white"/>
+          <w:lang w:val="en-US"/>
+        </w:rPr>
+        <w:t>=</w:t>
+      </w:r>
+      <w:r>
+        <w:rPr>
+          <w:rFonts w:ascii="Times New Roman" w:hAnsi="Times New Roman" w:cs="Times New Roman"/>
+          <w:color w:val="993300"/>
+          <w:highlight w:val="white"/>
+          <w:lang w:val="en-US"/>
+        </w:rPr>
+        <w:t>"fill:rgb(255,255,150)"</w:t>
+      </w:r>
+      <w:r>
+        <w:rPr>
+          <w:rFonts w:ascii="Times New Roman" w:hAnsi="Times New Roman" w:cs="Times New Roman"/>
+          <w:color w:val="F5844C"/>
+          <w:highlight w:val="white"/>
+          <w:lang w:val="en-US"/>
+        </w:rPr>
+        <w:t xml:space="preserve"> x </w:t>
+      </w:r>
+      <w:r>
+        <w:rPr>
+          <w:rFonts w:ascii="Times New Roman" w:hAnsi="Times New Roman" w:cs="Times New Roman"/>
+          <w:color w:val="FF8040"/>
+          <w:highlight w:val="white"/>
+          <w:lang w:val="en-US"/>
+        </w:rPr>
+        <w:t xml:space="preserve">= </w:t>
+      </w:r>
+      <w:r>
+        <w:rPr>
+          <w:rFonts w:ascii="Times New Roman" w:hAnsi="Times New Roman" w:cs="Times New Roman"/>
+          <w:color w:val="993300"/>
+          <w:highlight w:val="white"/>
+          <w:lang w:val="en-US"/>
+        </w:rPr>
+        <w:t>"-53.48"</w:t>
+      </w:r>
+      <w:r>
+        <w:rPr>
+          <w:rFonts w:ascii="Times New Roman" w:hAnsi="Times New Roman" w:cs="Times New Roman"/>
+          <w:color w:val="F5844C"/>
+          <w:highlight w:val="white"/>
+          <w:lang w:val="en-US"/>
+        </w:rPr>
+        <w:t xml:space="preserve"> y </w:t>
+      </w:r>
+      <w:r>
+        <w:rPr>
+          <w:rFonts w:ascii="Times New Roman" w:hAnsi="Times New Roman" w:cs="Times New Roman"/>
+          <w:color w:val="FF8040"/>
+          <w:highlight w:val="white"/>
+          <w:lang w:val="en-US"/>
+        </w:rPr>
+        <w:t xml:space="preserve">= </w:t>
+      </w:r>
+      <w:r>
+        <w:rPr>
+          <w:rFonts w:ascii="Times New Roman" w:hAnsi="Times New Roman" w:cs="Times New Roman"/>
+          <w:color w:val="993300"/>
+          <w:highlight w:val="white"/>
+          <w:lang w:val="en-US"/>
+        </w:rPr>
+        <w:t>"-450"</w:t>
+      </w:r>
+      <w:r>
+        <w:rPr>
+          <w:rFonts w:ascii="Times New Roman" w:hAnsi="Times New Roman" w:cs="Times New Roman"/>
+          <w:color w:val="F5844C"/>
+          <w:highlight w:val="white"/>
+          <w:lang w:val="en-US"/>
+        </w:rPr>
+        <w:t xml:space="preserve"> opacity</w:t>
+      </w:r>
+      <w:r>
+        <w:rPr>
+          <w:rFonts w:ascii="Times New Roman" w:hAnsi="Times New Roman" w:cs="Times New Roman"/>
+          <w:color w:val="FF8040"/>
+          <w:highlight w:val="white"/>
+          <w:lang w:val="en-US"/>
+        </w:rPr>
+        <w:t>=</w:t>
+      </w:r>
+      <w:r>
+        <w:rPr>
+          <w:rFonts w:ascii="Times New Roman" w:hAnsi="Times New Roman" w:cs="Times New Roman"/>
+          <w:color w:val="993300"/>
+          <w:highlight w:val="white"/>
+          <w:lang w:val="en-US"/>
+        </w:rPr>
+        <w:t>"0.8"</w:t>
+      </w:r>
+      <w:r>
+        <w:rPr>
+          <w:rFonts w:ascii="Times New Roman" w:hAnsi="Times New Roman" w:cs="Times New Roman"/>
+          <w:color w:val="F5844C"/>
+          <w:highlight w:val="white"/>
+          <w:lang w:val="en-US"/>
+        </w:rPr>
+        <w:t xml:space="preserve"> </w:t>
+      </w:r>
+      <w:r>
+        <w:rPr>
+          <w:rFonts w:ascii="Times New Roman" w:hAnsi="Times New Roman" w:cs="Times New Roman"/>
+          <w:color w:val="000096"/>
+          <w:highlight w:val="white"/>
+          <w:lang w:val="en-US"/>
+        </w:rPr>
+        <w:t>&gt;&lt;/rect&gt;</w:t>
+      </w:r>
+      <w:r>
+        <w:rPr>
+          <w:rFonts w:ascii="Times New Roman" w:hAnsi="Times New Roman" w:cs="Times New Roman"/>
+          <w:color w:val="000000"/>
+          <w:highlight w:val="white"/>
+          <w:lang w:val="en-US"/>
+        </w:rPr>
+        <w:br/>
+        <w:t xml:space="preserve">            </w:t>
+      </w:r>
+      <w:r>
+        <w:rPr>
+          <w:rFonts w:ascii="Times New Roman" w:hAnsi="Times New Roman" w:cs="Times New Roman"/>
+          <w:color w:val="000096"/>
+          <w:highlight w:val="white"/>
+          <w:lang w:val="en-US"/>
+        </w:rPr>
+        <w:t>&lt;g</w:t>
+      </w:r>
+      <w:r>
+        <w:rPr>
+          <w:rFonts w:ascii="Times New Roman" w:hAnsi="Times New Roman" w:cs="Times New Roman"/>
+          <w:color w:val="F5844C"/>
+          <w:highlight w:val="white"/>
+          <w:lang w:val="en-US"/>
+        </w:rPr>
+        <w:t xml:space="preserve"> class</w:t>
+      </w:r>
+      <w:r>
+        <w:rPr>
+          <w:rFonts w:ascii="Times New Roman" w:hAnsi="Times New Roman" w:cs="Times New Roman"/>
+          <w:color w:val="FF8040"/>
+          <w:highlight w:val="white"/>
+          <w:lang w:val="en-US"/>
+        </w:rPr>
+        <w:t>=</w:t>
+      </w:r>
+      <w:r>
+        <w:rPr>
+          <w:rFonts w:ascii="Times New Roman" w:hAnsi="Times New Roman" w:cs="Times New Roman"/>
+          <w:color w:val="993300"/>
+          <w:highlight w:val="white"/>
+          <w:lang w:val="en-US"/>
+        </w:rPr>
+        <w:t>"tick"</w:t>
+      </w:r>
+      <w:r>
+        <w:rPr>
+          <w:rFonts w:ascii="Times New Roman" w:hAnsi="Times New Roman" w:cs="Times New Roman"/>
+          <w:color w:val="F5844C"/>
+          <w:highlight w:val="white"/>
+          <w:lang w:val="en-US"/>
+        </w:rPr>
+        <w:t xml:space="preserve"> transform</w:t>
+      </w:r>
+      <w:r>
+        <w:rPr>
+          <w:rFonts w:ascii="Times New Roman" w:hAnsi="Times New Roman" w:cs="Times New Roman"/>
+          <w:color w:val="FF8040"/>
+          <w:highlight w:val="white"/>
+          <w:lang w:val="en-US"/>
+        </w:rPr>
+        <w:t>=</w:t>
+      </w:r>
+      <w:r>
+        <w:rPr>
+          <w:rFonts w:ascii="Times New Roman" w:hAnsi="Times New Roman" w:cs="Times New Roman"/>
+          <w:color w:val="993300"/>
+          <w:highlight w:val="white"/>
+          <w:lang w:val="en-US"/>
+        </w:rPr>
+        <w:t>"translate(55.13276164893068,0)"</w:t>
+      </w:r>
+      <w:r>
+        <w:rPr>
+          <w:rFonts w:ascii="Times New Roman" w:hAnsi="Times New Roman" w:cs="Times New Roman"/>
+          <w:color w:val="F5844C"/>
+          <w:highlight w:val="white"/>
+          <w:lang w:val="en-US"/>
+        </w:rPr>
+        <w:t xml:space="preserve"> style</w:t>
+      </w:r>
+      <w:r>
+        <w:rPr>
+          <w:rFonts w:ascii="Times New Roman" w:hAnsi="Times New Roman" w:cs="Times New Roman"/>
+          <w:color w:val="FF8040"/>
+          <w:highlight w:val="white"/>
+          <w:lang w:val="en-US"/>
+        </w:rPr>
+        <w:t>=</w:t>
+      </w:r>
+      <w:r>
+        <w:rPr>
+          <w:rFonts w:ascii="Times New Roman" w:hAnsi="Times New Roman" w:cs="Times New Roman"/>
+          <w:color w:val="993300"/>
+          <w:highlight w:val="white"/>
+          <w:lang w:val="en-US"/>
+        </w:rPr>
+        <w:t>"opacity: 1;"</w:t>
+      </w:r>
+      <w:r>
+        <w:rPr>
+          <w:rFonts w:ascii="Times New Roman" w:hAnsi="Times New Roman" w:cs="Times New Roman"/>
+          <w:color w:val="000096"/>
+          <w:highlight w:val="white"/>
+          <w:lang w:val="en-US"/>
+        </w:rPr>
+        <w:t>&gt;</w:t>
+      </w:r>
+      <w:r>
+        <w:rPr>
+          <w:rFonts w:ascii="Times New Roman" w:hAnsi="Times New Roman" w:cs="Times New Roman"/>
+          <w:color w:val="000000"/>
+          <w:highlight w:val="white"/>
+          <w:lang w:val="en-US"/>
+        </w:rPr>
+        <w:br/>
+        <w:t xml:space="preserve">                </w:t>
+      </w:r>
+      <w:r>
+        <w:rPr>
+          <w:rFonts w:ascii="Times New Roman" w:hAnsi="Times New Roman" w:cs="Times New Roman"/>
+          <w:color w:val="000096"/>
+          <w:highlight w:val="white"/>
+          <w:lang w:val="en-US"/>
+        </w:rPr>
+        <w:t>&lt;line</w:t>
+      </w:r>
+      <w:r>
+        <w:rPr>
+          <w:rFonts w:ascii="Times New Roman" w:hAnsi="Times New Roman" w:cs="Times New Roman"/>
+          <w:color w:val="F5844C"/>
+          <w:highlight w:val="white"/>
+          <w:lang w:val="en-US"/>
+        </w:rPr>
+        <w:t xml:space="preserve"> y2</w:t>
+      </w:r>
+      <w:r>
+        <w:rPr>
+          <w:rFonts w:ascii="Times New Roman" w:hAnsi="Times New Roman" w:cs="Times New Roman"/>
+          <w:color w:val="FF8040"/>
+          <w:highlight w:val="white"/>
+          <w:lang w:val="en-US"/>
+        </w:rPr>
+        <w:t>=</w:t>
+      </w:r>
+      <w:r>
+        <w:rPr>
+          <w:rFonts w:ascii="Times New Roman" w:hAnsi="Times New Roman" w:cs="Times New Roman"/>
+          <w:color w:val="993300"/>
+          <w:highlight w:val="white"/>
+          <w:lang w:val="en-US"/>
+        </w:rPr>
+        <w:t>"6"</w:t>
+      </w:r>
+      <w:r>
+        <w:rPr>
+          <w:rFonts w:ascii="Times New Roman" w:hAnsi="Times New Roman" w:cs="Times New Roman"/>
+          <w:color w:val="F5844C"/>
+          <w:highlight w:val="white"/>
+          <w:lang w:val="en-US"/>
+        </w:rPr>
+        <w:t xml:space="preserve"> x2</w:t>
+      </w:r>
+      <w:r>
+        <w:rPr>
+          <w:rFonts w:ascii="Times New Roman" w:hAnsi="Times New Roman" w:cs="Times New Roman"/>
+          <w:color w:val="FF8040"/>
+          <w:highlight w:val="white"/>
+          <w:lang w:val="en-US"/>
+        </w:rPr>
+        <w:t>=</w:t>
+      </w:r>
+      <w:r>
+        <w:rPr>
+          <w:rFonts w:ascii="Times New Roman" w:hAnsi="Times New Roman" w:cs="Times New Roman"/>
+          <w:color w:val="993300"/>
+          <w:highlight w:val="white"/>
+          <w:lang w:val="en-US"/>
+        </w:rPr>
+        <w:t>"0"</w:t>
+      </w:r>
+      <w:r>
+        <w:rPr>
+          <w:rFonts w:ascii="Times New Roman" w:hAnsi="Times New Roman" w:cs="Times New Roman"/>
+          <w:color w:val="000096"/>
+          <w:highlight w:val="white"/>
+          <w:lang w:val="en-US"/>
+        </w:rPr>
+        <w:t>/&gt;</w:t>
+      </w:r>
+      <w:r>
+        <w:rPr>
+          <w:rFonts w:ascii="Times New Roman" w:hAnsi="Times New Roman" w:cs="Times New Roman"/>
+          <w:color w:val="000000"/>
+          <w:highlight w:val="white"/>
+          <w:lang w:val="en-US"/>
+        </w:rPr>
+        <w:br/>
+        <w:t xml:space="preserve">                </w:t>
+      </w:r>
+      <w:r>
+        <w:rPr>
+          <w:rFonts w:ascii="Times New Roman" w:hAnsi="Times New Roman" w:cs="Times New Roman"/>
+          <w:color w:val="000096"/>
+          <w:highlight w:val="white"/>
+          <w:lang w:val="en-US"/>
+        </w:rPr>
+        <w:t>&lt;text</w:t>
+      </w:r>
+      <w:r>
+        <w:rPr>
+          <w:rFonts w:ascii="Times New Roman" w:hAnsi="Times New Roman" w:cs="Times New Roman"/>
+          <w:color w:val="F5844C"/>
+          <w:highlight w:val="white"/>
+          <w:lang w:val="en-US"/>
+        </w:rPr>
+        <w:t xml:space="preserve"> dy</w:t>
+      </w:r>
+      <w:r>
+        <w:rPr>
+          <w:rFonts w:ascii="Times New Roman" w:hAnsi="Times New Roman" w:cs="Times New Roman"/>
+          <w:color w:val="FF8040"/>
+          <w:highlight w:val="white"/>
+          <w:lang w:val="en-US"/>
+        </w:rPr>
+        <w:t>=</w:t>
+      </w:r>
+      <w:r>
+        <w:rPr>
+          <w:rFonts w:ascii="Times New Roman" w:hAnsi="Times New Roman" w:cs="Times New Roman"/>
+          <w:color w:val="993300"/>
+          <w:highlight w:val="white"/>
+          <w:lang w:val="en-US"/>
+        </w:rPr>
+        <w:t>".71em"</w:t>
+      </w:r>
+      <w:r>
+        <w:rPr>
+          <w:rFonts w:ascii="Times New Roman" w:hAnsi="Times New Roman" w:cs="Times New Roman"/>
+          <w:color w:val="F5844C"/>
+          <w:highlight w:val="white"/>
+          <w:lang w:val="en-US"/>
+        </w:rPr>
+        <w:t xml:space="preserve"> y</w:t>
+      </w:r>
+      <w:r>
+        <w:rPr>
+          <w:rFonts w:ascii="Times New Roman" w:hAnsi="Times New Roman" w:cs="Times New Roman"/>
+          <w:color w:val="FF8040"/>
+          <w:highlight w:val="white"/>
+          <w:lang w:val="en-US"/>
+        </w:rPr>
+        <w:t>=</w:t>
+      </w:r>
+      <w:r>
+        <w:rPr>
+          <w:rFonts w:ascii="Times New Roman" w:hAnsi="Times New Roman" w:cs="Times New Roman"/>
+          <w:color w:val="993300"/>
+          <w:highlight w:val="white"/>
+          <w:lang w:val="en-US"/>
+        </w:rPr>
+        <w:t>"9"</w:t>
+      </w:r>
+      <w:r>
+        <w:rPr>
+          <w:rFonts w:ascii="Times New Roman" w:hAnsi="Times New Roman" w:cs="Times New Roman"/>
+          <w:color w:val="F5844C"/>
+          <w:highlight w:val="white"/>
+          <w:lang w:val="en-US"/>
+        </w:rPr>
+        <w:t xml:space="preserve"> x</w:t>
+      </w:r>
+      <w:r>
+        <w:rPr>
+          <w:rFonts w:ascii="Times New Roman" w:hAnsi="Times New Roman" w:cs="Times New Roman"/>
+          <w:color w:val="FF8040"/>
+          <w:highlight w:val="white"/>
+          <w:lang w:val="en-US"/>
+        </w:rPr>
+        <w:t>=</w:t>
+      </w:r>
+      <w:r>
+        <w:rPr>
+          <w:rFonts w:ascii="Times New Roman" w:hAnsi="Times New Roman" w:cs="Times New Roman"/>
+          <w:color w:val="993300"/>
+          <w:highlight w:val="white"/>
+          <w:lang w:val="en-US"/>
+        </w:rPr>
+        <w:t>"0"</w:t>
+      </w:r>
+      <w:r>
+        <w:rPr>
+          <w:rFonts w:ascii="Times New Roman" w:hAnsi="Times New Roman" w:cs="Times New Roman"/>
+          <w:color w:val="F5844C"/>
+          <w:highlight w:val="white"/>
+          <w:lang w:val="en-US"/>
+        </w:rPr>
+        <w:t xml:space="preserve"> style</w:t>
+      </w:r>
+      <w:r>
+        <w:rPr>
+          <w:rFonts w:ascii="Times New Roman" w:hAnsi="Times New Roman" w:cs="Times New Roman"/>
+          <w:color w:val="FF8040"/>
+          <w:highlight w:val="white"/>
+          <w:lang w:val="en-US"/>
+        </w:rPr>
+        <w:t>=</w:t>
+      </w:r>
+      <w:r>
+        <w:rPr>
+          <w:rFonts w:ascii="Times New Roman" w:hAnsi="Times New Roman" w:cs="Times New Roman"/>
+          <w:color w:val="993300"/>
+          <w:highlight w:val="white"/>
+          <w:lang w:val="en-US"/>
+        </w:rPr>
+        <w:t>"text-anchor: middle;"</w:t>
+      </w:r>
+      <w:r>
+        <w:rPr>
+          <w:rFonts w:ascii="Times New Roman" w:hAnsi="Times New Roman" w:cs="Times New Roman"/>
+          <w:color w:val="000096"/>
+          <w:highlight w:val="white"/>
+          <w:lang w:val="en-US"/>
+        </w:rPr>
+        <w:t>&gt;</w:t>
+      </w:r>
+      <w:r>
+        <w:rPr>
+          <w:rFonts w:ascii="Times New Roman" w:hAnsi="Times New Roman" w:cs="Times New Roman"/>
+          <w:color w:val="000000"/>
+          <w:highlight w:val="white"/>
+          <w:lang w:val="en-US"/>
+        </w:rPr>
+        <w:t>1965</w:t>
+      </w:r>
+      <w:r>
+        <w:rPr>
+          <w:rFonts w:ascii="Times New Roman" w:hAnsi="Times New Roman" w:cs="Times New Roman"/>
+          <w:color w:val="000096"/>
+          <w:highlight w:val="white"/>
+          <w:lang w:val="en-US"/>
+        </w:rPr>
+        <w:t>&lt;/text&gt;</w:t>
+      </w:r>
+      <w:r>
+        <w:rPr>
+          <w:rFonts w:ascii="Times New Roman" w:hAnsi="Times New Roman" w:cs="Times New Roman"/>
+          <w:color w:val="000000"/>
+          <w:highlight w:val="white"/>
+          <w:lang w:val="en-US"/>
+        </w:rPr>
+        <w:br/>
+        <w:t xml:space="preserve">            </w:t>
+      </w:r>
+      <w:r>
+        <w:rPr>
+          <w:rFonts w:ascii="Times New Roman" w:hAnsi="Times New Roman" w:cs="Times New Roman"/>
+          <w:color w:val="000096"/>
+          <w:highlight w:val="white"/>
+          <w:lang w:val="en-US"/>
+        </w:rPr>
+        <w:t>&lt;/g&gt;</w:t>
+      </w:r>
+      <w:r>
+        <w:rPr>
+          <w:rFonts w:ascii="Times New Roman" w:hAnsi="Times New Roman" w:cs="Times New Roman"/>
+          <w:color w:val="000000"/>
+          <w:highlight w:val="white"/>
+          <w:lang w:val="en-US"/>
+        </w:rPr>
+        <w:br/>
+        <w:t xml:space="preserve">            </w:t>
+      </w:r>
+      <w:r>
+        <w:rPr>
+          <w:rFonts w:ascii="Times New Roman" w:hAnsi="Times New Roman" w:cs="Times New Roman"/>
+          <w:color w:val="000096"/>
+          <w:highlight w:val="white"/>
+          <w:lang w:val="en-US"/>
+        </w:rPr>
+        <w:t>&lt;g</w:t>
+      </w:r>
+      <w:r>
+        <w:rPr>
+          <w:rFonts w:ascii="Times New Roman" w:hAnsi="Times New Roman" w:cs="Times New Roman"/>
+          <w:color w:val="F5844C"/>
+          <w:highlight w:val="white"/>
+          <w:lang w:val="en-US"/>
+        </w:rPr>
+        <w:t xml:space="preserve"> class</w:t>
+      </w:r>
+      <w:r>
+        <w:rPr>
+          <w:rFonts w:ascii="Times New Roman" w:hAnsi="Times New Roman" w:cs="Times New Roman"/>
+          <w:color w:val="FF8040"/>
+          <w:highlight w:val="white"/>
+          <w:lang w:val="en-US"/>
+        </w:rPr>
+        <w:t>=</w:t>
+      </w:r>
+      <w:r>
+        <w:rPr>
+          <w:rFonts w:ascii="Times New Roman" w:hAnsi="Times New Roman" w:cs="Times New Roman"/>
+          <w:color w:val="993300"/>
+          <w:highlight w:val="white"/>
+          <w:lang w:val="en-US"/>
+        </w:rPr>
+        <w:t>"tick"</w:t>
+      </w:r>
+      <w:r>
+        <w:rPr>
+          <w:rFonts w:ascii="Times New Roman" w:hAnsi="Times New Roman" w:cs="Times New Roman"/>
+          <w:color w:val="F5844C"/>
+          <w:highlight w:val="white"/>
+          <w:lang w:val="en-US"/>
+        </w:rPr>
+        <w:t xml:space="preserve"> transform</w:t>
+      </w:r>
+      <w:r>
+        <w:rPr>
+          <w:rFonts w:ascii="Times New Roman" w:hAnsi="Times New Roman" w:cs="Times New Roman"/>
+          <w:color w:val="FF8040"/>
+          <w:highlight w:val="white"/>
+          <w:lang w:val="en-US"/>
+        </w:rPr>
+        <w:t>=</w:t>
+      </w:r>
+      <w:r>
+        <w:rPr>
+          <w:rFonts w:ascii="Times New Roman" w:hAnsi="Times New Roman" w:cs="Times New Roman"/>
+          <w:color w:val="993300"/>
+          <w:highlight w:val="white"/>
+          <w:lang w:val="en-US"/>
+        </w:rPr>
+        <w:t>"translate(123.9921479491683,0)"</w:t>
+      </w:r>
+      <w:r>
+        <w:rPr>
+          <w:rFonts w:ascii="Times New Roman" w:hAnsi="Times New Roman" w:cs="Times New Roman"/>
+          <w:color w:val="F5844C"/>
+          <w:highlight w:val="white"/>
+          <w:lang w:val="en-US"/>
+        </w:rPr>
+        <w:t xml:space="preserve"> style</w:t>
+      </w:r>
+      <w:r>
+        <w:rPr>
+          <w:rFonts w:ascii="Times New Roman" w:hAnsi="Times New Roman" w:cs="Times New Roman"/>
+          <w:color w:val="FF8040"/>
+          <w:highlight w:val="white"/>
+          <w:lang w:val="en-US"/>
+        </w:rPr>
+        <w:t>=</w:t>
+      </w:r>
+      <w:r>
+        <w:rPr>
+          <w:rFonts w:ascii="Times New Roman" w:hAnsi="Times New Roman" w:cs="Times New Roman"/>
+          <w:color w:val="993300"/>
+          <w:highlight w:val="white"/>
+          <w:lang w:val="en-US"/>
+        </w:rPr>
+        <w:t>"opacity: 1;"</w:t>
+      </w:r>
+      <w:r>
+        <w:rPr>
+          <w:rFonts w:ascii="Times New Roman" w:hAnsi="Times New Roman" w:cs="Times New Roman"/>
+          <w:color w:val="000096"/>
+          <w:highlight w:val="white"/>
+          <w:lang w:val="en-US"/>
+        </w:rPr>
+        <w:t>&gt;</w:t>
+      </w:r>
+      <w:r>
+        <w:rPr>
+          <w:rFonts w:ascii="Times New Roman" w:hAnsi="Times New Roman" w:cs="Times New Roman"/>
+          <w:color w:val="000000"/>
+          <w:highlight w:val="white"/>
+          <w:lang w:val="en-US"/>
+        </w:rPr>
+        <w:br/>
+        <w:t xml:space="preserve">                </w:t>
+      </w:r>
+      <w:r>
+        <w:rPr>
+          <w:rFonts w:ascii="Times New Roman" w:hAnsi="Times New Roman" w:cs="Times New Roman"/>
+          <w:color w:val="000096"/>
+          <w:highlight w:val="white"/>
+          <w:lang w:val="en-US"/>
+        </w:rPr>
+        <w:t>&lt;line</w:t>
+      </w:r>
+      <w:r>
+        <w:rPr>
+          <w:rFonts w:ascii="Times New Roman" w:hAnsi="Times New Roman" w:cs="Times New Roman"/>
+          <w:color w:val="F5844C"/>
+          <w:highlight w:val="white"/>
+          <w:lang w:val="en-US"/>
+        </w:rPr>
+        <w:t xml:space="preserve"> y2</w:t>
+      </w:r>
+      <w:r>
+        <w:rPr>
+          <w:rFonts w:ascii="Times New Roman" w:hAnsi="Times New Roman" w:cs="Times New Roman"/>
+          <w:color w:val="FF8040"/>
+          <w:highlight w:val="white"/>
+          <w:lang w:val="en-US"/>
+        </w:rPr>
+        <w:t>=</w:t>
+      </w:r>
+      <w:r>
+        <w:rPr>
+          <w:rFonts w:ascii="Times New Roman" w:hAnsi="Times New Roman" w:cs="Times New Roman"/>
+          <w:color w:val="993300"/>
+          <w:highlight w:val="white"/>
+          <w:lang w:val="en-US"/>
+        </w:rPr>
+        <w:t>"6"</w:t>
+      </w:r>
+      <w:r>
+        <w:rPr>
+          <w:rFonts w:ascii="Times New Roman" w:hAnsi="Times New Roman" w:cs="Times New Roman"/>
+          <w:color w:val="F5844C"/>
+          <w:highlight w:val="white"/>
+          <w:lang w:val="en-US"/>
+        </w:rPr>
+        <w:t xml:space="preserve"> x2</w:t>
+      </w:r>
+      <w:r>
+        <w:rPr>
+          <w:rFonts w:ascii="Times New Roman" w:hAnsi="Times New Roman" w:cs="Times New Roman"/>
+          <w:color w:val="FF8040"/>
+          <w:highlight w:val="white"/>
+          <w:lang w:val="en-US"/>
+        </w:rPr>
+        <w:t>=</w:t>
+      </w:r>
+      <w:r>
+        <w:rPr>
+          <w:rFonts w:ascii="Times New Roman" w:hAnsi="Times New Roman" w:cs="Times New Roman"/>
+          <w:color w:val="993300"/>
+          <w:highlight w:val="white"/>
+          <w:lang w:val="en-US"/>
+        </w:rPr>
+        <w:t>"0"</w:t>
+      </w:r>
+      <w:r>
+        <w:rPr>
+          <w:rFonts w:ascii="Times New Roman" w:hAnsi="Times New Roman" w:cs="Times New Roman"/>
+          <w:color w:val="000096"/>
+          <w:highlight w:val="white"/>
+          <w:lang w:val="en-US"/>
+        </w:rPr>
+        <w:t>/&gt;</w:t>
+      </w:r>
+    </w:p>
+    <w:p>
+      <w:pPr>
+        <w:spacing w:before="120"/>
+        <w:rPr>
+          <w:rFonts w:ascii="Helvetica Neue" w:hAnsi="Helvetica Neue"/>
+        </w:rPr>
+      </w:pPr>
+      <w:r>
+        <w:rPr>
+          <w:rFonts w:ascii="Helvetica Neue" w:hAnsi="Helvetica Neue"/>
+        </w:rPr>
+        <w:t xml:space="preserve">The width and height of the svg rectangle are the same as the containing group.  The width of the xaxix is 730 and the width of the entire group is 783.48. So 730 – 783.48 = -53.48. </w:t>
+      </w:r>
+    </w:p>
+    <w:p>
+      <w:pPr>
+        <w:spacing w:before="120"/>
+        <w:rPr>
+          <w:rFonts w:ascii="Helvetica Neue" w:hAnsi="Helvetica Neue"/>
+        </w:rPr>
+      </w:pPr>
+    </w:p>
+    <w:p>
+      <w:pPr>
+        <w:spacing w:before="120"/>
+        <w:rPr>
+          <w:rFonts w:ascii="Helvetica Neue" w:hAnsi="Helvetica Neue"/>
+        </w:rPr>
+      </w:pPr>
+      <w:r>
+        <w:rPr>
+          <w:rFonts w:ascii="Helvetica Neue" w:hAnsi="Helvetica Neue"/>
+        </w:rPr>
+        <w:t>SVG items that appear later are drawn after….</w:t>
+      </w:r>
+    </w:p>
+    <w:p>
+      <w:pPr>
+        <w:spacing w:before="120"/>
+        <w:rPr>
+          <w:rFonts w:ascii="Helvetica Neue" w:hAnsi="Helvetica Neue"/>
+        </w:rPr>
+      </w:pPr>
+      <w:r>
+        <w:rPr>
+          <w:rFonts w:ascii="Helvetica Neue" w:hAnsi="Helvetica Neue"/>
+        </w:rPr>
+        <w:t xml:space="preserve">Maybe need to add a z index. </w:t>
+      </w:r>
+    </w:p>
+    <w:p>
+      <w:pPr>
+        <w:spacing w:before="120"/>
+        <w:rPr>
+          <w:rFonts w:ascii="Helvetica Neue" w:hAnsi="Helvetica Neue"/>
+        </w:rPr>
+      </w:pPr>
     </w:p>
     <w:sectPr>
       <w:pgSz w:w="16840" w:h="11900" w:orient="landscape"/>
@@ -3449,6 +5428,41 @@
     <w:basedOn w:val="DefaultParagraphFont"/>
     <w:rsid w:val="0031501B"/>
   </w:style>
+  <w:style w:type="table" w:styleId="TableGrid">
+    <w:name w:val="Table Grid"/>
+    <w:basedOn w:val="TableNormal"/>
+    <w:uiPriority w:val="59"/>
+    <w:rsid w:val="00FB59DD"/>
+    <w:tblPr>
+      <w:tblInd w:w="0" w:type="dxa"/>
+      <w:tblBorders>
+        <w:top w:val="single" w:sz="4" w:space="0" w:color="auto"/>
+        <w:left w:val="single" w:sz="4" w:space="0" w:color="auto"/>
+        <w:bottom w:val="single" w:sz="4" w:space="0" w:color="auto"/>
+        <w:right w:val="single" w:sz="4" w:space="0" w:color="auto"/>
+        <w:insideH w:val="single" w:sz="4" w:space="0" w:color="auto"/>
+        <w:insideV w:val="single" w:sz="4" w:space="0" w:color="auto"/>
+      </w:tblBorders>
+      <w:tblCellMar>
+        <w:top w:w="0" w:type="dxa"/>
+        <w:left w:w="108" w:type="dxa"/>
+        <w:bottom w:w="0" w:type="dxa"/>
+        <w:right w:w="108" w:type="dxa"/>
+      </w:tblCellMar>
+    </w:tblPr>
+  </w:style>
+  <w:style w:type="character" w:styleId="FollowedHyperlink">
+    <w:name w:val="FollowedHyperlink"/>
+    <w:basedOn w:val="DefaultParagraphFont"/>
+    <w:uiPriority w:val="99"/>
+    <w:semiHidden/>
+    <w:unhideWhenUsed/>
+    <w:rsid w:val="006D5ABF"/>
+    <w:rPr>
+      <w:color w:val="800080" w:themeColor="followedHyperlink"/>
+      <w:u w:val="single"/>
+    </w:rPr>
+  </w:style>
 </w:styles>
 </file>
 
@@ -3758,6 +5772,41 @@
     <w:name w:val="params"/>
     <w:basedOn w:val="DefaultParagraphFont"/>
     <w:rsid w:val="0031501B"/>
+  </w:style>
+  <w:style w:type="table" w:styleId="TableGrid">
+    <w:name w:val="Table Grid"/>
+    <w:basedOn w:val="TableNormal"/>
+    <w:uiPriority w:val="59"/>
+    <w:rsid w:val="00FB59DD"/>
+    <w:tblPr>
+      <w:tblInd w:w="0" w:type="dxa"/>
+      <w:tblBorders>
+        <w:top w:val="single" w:sz="4" w:space="0" w:color="auto"/>
+        <w:left w:val="single" w:sz="4" w:space="0" w:color="auto"/>
+        <w:bottom w:val="single" w:sz="4" w:space="0" w:color="auto"/>
+        <w:right w:val="single" w:sz="4" w:space="0" w:color="auto"/>
+        <w:insideH w:val="single" w:sz="4" w:space="0" w:color="auto"/>
+        <w:insideV w:val="single" w:sz="4" w:space="0" w:color="auto"/>
+      </w:tblBorders>
+      <w:tblCellMar>
+        <w:top w:w="0" w:type="dxa"/>
+        <w:left w:w="108" w:type="dxa"/>
+        <w:bottom w:w="0" w:type="dxa"/>
+        <w:right w:w="108" w:type="dxa"/>
+      </w:tblCellMar>
+    </w:tblPr>
+  </w:style>
+  <w:style w:type="character" w:styleId="FollowedHyperlink">
+    <w:name w:val="FollowedHyperlink"/>
+    <w:basedOn w:val="DefaultParagraphFont"/>
+    <w:uiPriority w:val="99"/>
+    <w:semiHidden/>
+    <w:unhideWhenUsed/>
+    <w:rsid w:val="006D5ABF"/>
+    <w:rPr>
+      <w:color w:val="800080" w:themeColor="followedHyperlink"/>
+      <w:u w:val="single"/>
+    </w:rPr>
   </w:style>
 </w:styles>
 </file>

</xml_diff>